<commit_message>
add @RequestMapping to Controlles + Ej 7 OK
</commit_message>
<xml_diff>
--- a/Apuntes.docx
+++ b/Apuntes.docx
@@ -35,25 +35,7 @@
           <w:sz w:val="20"/>
           <w:szCs w:val="20"/>
         </w:rPr>
-        <w:t>@</w:t>
-      </w:r>
-      <w:proofErr w:type="gramStart"/>
-      <w:r>
-        <w:rPr>
-          <w:rFonts w:ascii="Consolas" w:hAnsi="Consolas" w:cs="Courier New"/>
-          <w:sz w:val="20"/>
-          <w:szCs w:val="20"/>
-        </w:rPr>
-        <w:t>Table(</w:t>
-      </w:r>
-      <w:proofErr w:type="gramEnd"/>
-      <w:r>
-        <w:rPr>
-          <w:rFonts w:ascii="Consolas" w:hAnsi="Consolas" w:cs="Courier New"/>
-          <w:sz w:val="20"/>
-          <w:szCs w:val="20"/>
-        </w:rPr>
-        <w:t>name = “…”)</w:t>
+        <w:t>@Table(name = “…”)</w:t>
       </w:r>
     </w:p>
     <w:p>
@@ -89,83 +71,27 @@
           <w:sz w:val="20"/>
           <w:szCs w:val="20"/>
         </w:rPr>
-        <w:t>@</w:t>
-      </w:r>
-      <w:proofErr w:type="gramStart"/>
-      <w:r>
-        <w:rPr>
-          <w:rFonts w:ascii="Consolas" w:hAnsi="Consolas" w:cs="Courier New"/>
-          <w:sz w:val="20"/>
-          <w:szCs w:val="20"/>
-        </w:rPr>
-        <w:t>GeneratedValue(</w:t>
-      </w:r>
-      <w:proofErr w:type="gramEnd"/>
-      <w:r>
-        <w:rPr>
-          <w:rFonts w:ascii="Consolas" w:hAnsi="Consolas" w:cs="Courier New"/>
-          <w:sz w:val="20"/>
-          <w:szCs w:val="20"/>
-        </w:rPr>
-        <w:t xml:space="preserve">strategy = </w:t>
-      </w:r>
-      <w:proofErr w:type="spellStart"/>
-      <w:r>
-        <w:rPr>
-          <w:rFonts w:ascii="Consolas" w:hAnsi="Consolas" w:cs="Courier New"/>
-          <w:sz w:val="20"/>
-          <w:szCs w:val="20"/>
-        </w:rPr>
-        <w:t>GenerationType.IDENTITY</w:t>
-      </w:r>
-      <w:proofErr w:type="spellEnd"/>
-      <w:r>
-        <w:rPr>
-          <w:rFonts w:ascii="Consolas" w:hAnsi="Consolas" w:cs="Courier New"/>
-          <w:sz w:val="20"/>
-          <w:szCs w:val="20"/>
-        </w:rPr>
-        <w:t>)</w:t>
-      </w:r>
-    </w:p>
-    <w:p>
-      <w:pPr>
-        <w:spacing w:after="120" w:line="240" w:lineRule="auto"/>
-        <w:rPr>
-          <w:rFonts w:ascii="Consolas" w:hAnsi="Consolas" w:cs="Courier New"/>
-          <w:sz w:val="20"/>
-          <w:szCs w:val="20"/>
-          <w:lang w:val="en-US"/>
-        </w:rPr>
-      </w:pPr>
-      <w:r>
-        <w:rPr>
-          <w:rFonts w:ascii="Consolas" w:hAnsi="Consolas" w:cs="Courier New"/>
-          <w:sz w:val="20"/>
-          <w:szCs w:val="20"/>
-          <w:lang w:val="en-US"/>
-        </w:rPr>
-        <w:t>@</w:t>
-      </w:r>
-      <w:proofErr w:type="gramStart"/>
-      <w:r>
-        <w:rPr>
-          <w:rFonts w:ascii="Consolas" w:hAnsi="Consolas" w:cs="Courier New"/>
-          <w:sz w:val="20"/>
-          <w:szCs w:val="20"/>
-          <w:lang w:val="en-US"/>
-        </w:rPr>
-        <w:t>Column(</w:t>
-      </w:r>
-      <w:proofErr w:type="gramEnd"/>
-      <w:r>
-        <w:rPr>
-          <w:rFonts w:ascii="Consolas" w:hAnsi="Consolas" w:cs="Courier New"/>
-          <w:sz w:val="20"/>
-          <w:szCs w:val="20"/>
-          <w:lang w:val="en-US"/>
-        </w:rPr>
-        <w:t>name = “…”, length = 99, nullable = false, unique = false)</w:t>
+        <w:t>@GeneratedValue(strategy = GenerationType.IDENTITY)</w:t>
+      </w:r>
+    </w:p>
+    <w:p>
+      <w:pPr>
+        <w:spacing w:after="120" w:line="240" w:lineRule="auto"/>
+        <w:rPr>
+          <w:rFonts w:ascii="Consolas" w:hAnsi="Consolas" w:cs="Courier New"/>
+          <w:sz w:val="20"/>
+          <w:szCs w:val="20"/>
+          <w:lang w:val="en-US"/>
+        </w:rPr>
+      </w:pPr>
+      <w:r>
+        <w:rPr>
+          <w:rFonts w:ascii="Consolas" w:hAnsi="Consolas" w:cs="Courier New"/>
+          <w:sz w:val="20"/>
+          <w:szCs w:val="20"/>
+          <w:lang w:val="en-US"/>
+        </w:rPr>
+        <w:t>@Column(name = “…”, length = 99, nullable = false, unique = false)</w:t>
       </w:r>
     </w:p>
     <w:p>
@@ -205,128 +131,57 @@
           <w:szCs w:val="20"/>
           <w:lang w:val="en-US"/>
         </w:rPr>
-        <w:t>@</w:t>
-      </w:r>
-      <w:proofErr w:type="gramStart"/>
-      <w:r>
-        <w:rPr>
-          <w:rFonts w:ascii="Consolas" w:hAnsi="Consolas" w:cs="Courier New"/>
-          <w:sz w:val="20"/>
-          <w:szCs w:val="20"/>
-          <w:lang w:val="en-US"/>
-        </w:rPr>
-        <w:t>Column(</w:t>
-      </w:r>
-      <w:proofErr w:type="gramEnd"/>
-      <w:r>
-        <w:rPr>
-          <w:rFonts w:ascii="Consolas" w:hAnsi="Consolas" w:cs="Courier New"/>
-          <w:sz w:val="20"/>
-          <w:szCs w:val="20"/>
-          <w:lang w:val="en-US"/>
-        </w:rPr>
-        <w:t>columnDefinition = "TEXT", nullable = false)</w:t>
-      </w:r>
-    </w:p>
-    <w:p>
-      <w:pPr>
-        <w:spacing w:after="120" w:line="240" w:lineRule="auto"/>
-        <w:rPr>
-          <w:rFonts w:ascii="Consolas" w:hAnsi="Consolas" w:cs="Courier New"/>
-          <w:sz w:val="20"/>
-          <w:szCs w:val="20"/>
-          <w:lang w:val="en-US"/>
-        </w:rPr>
-      </w:pPr>
-      <w:r>
-        <w:rPr>
-          <w:rFonts w:ascii="Consolas" w:hAnsi="Consolas" w:cs="Courier New"/>
-          <w:sz w:val="20"/>
-          <w:szCs w:val="20"/>
-          <w:lang w:val="en-US"/>
-        </w:rPr>
-        <w:t>@</w:t>
-      </w:r>
-      <w:proofErr w:type="gramStart"/>
-      <w:r>
-        <w:rPr>
-          <w:rFonts w:ascii="Consolas" w:hAnsi="Consolas" w:cs="Courier New"/>
-          <w:sz w:val="20"/>
-          <w:szCs w:val="20"/>
-          <w:lang w:val="en-US"/>
-        </w:rPr>
-        <w:t>Temporal(</w:t>
-      </w:r>
-      <w:proofErr w:type="gramEnd"/>
-      <w:r>
-        <w:rPr>
-          <w:rFonts w:ascii="Consolas" w:hAnsi="Consolas" w:cs="Courier New"/>
-          <w:sz w:val="20"/>
-          <w:szCs w:val="20"/>
-          <w:lang w:val="en-US"/>
-        </w:rPr>
-        <w:t>TemporalType.DATE/TIME)</w:t>
-      </w:r>
-    </w:p>
-    <w:p>
-      <w:pPr>
-        <w:spacing w:after="120" w:line="240" w:lineRule="auto"/>
-        <w:jc w:val="left"/>
-        <w:rPr>
-          <w:rFonts w:ascii="Consolas" w:hAnsi="Consolas" w:cs="Courier New"/>
-          <w:sz w:val="20"/>
-          <w:szCs w:val="20"/>
-          <w:lang w:val="en-US"/>
-        </w:rPr>
-      </w:pPr>
-      <w:r>
-        <w:rPr>
-          <w:rFonts w:ascii="Consolas" w:hAnsi="Consolas" w:cs="Courier New"/>
-          <w:sz w:val="20"/>
-          <w:szCs w:val="20"/>
-          <w:lang w:val="en-US"/>
-        </w:rPr>
-        <w:t>@</w:t>
-      </w:r>
-      <w:proofErr w:type="gramStart"/>
-      <w:r>
-        <w:rPr>
-          <w:rFonts w:ascii="Consolas" w:hAnsi="Consolas" w:cs="Courier New"/>
-          <w:sz w:val="20"/>
-          <w:szCs w:val="20"/>
-          <w:lang w:val="en-US"/>
-        </w:rPr>
-        <w:t>Enumerated(</w:t>
-      </w:r>
-      <w:proofErr w:type="gramEnd"/>
-      <w:r>
-        <w:rPr>
-          <w:rFonts w:ascii="Consolas" w:hAnsi="Consolas" w:cs="Courier New"/>
-          <w:sz w:val="20"/>
-          <w:szCs w:val="20"/>
-          <w:lang w:val="en-US"/>
-        </w:rPr>
-        <w:t xml:space="preserve">Enum.STRING, </w:t>
-      </w:r>
-      <w:proofErr w:type="spellStart"/>
-      <w:r>
-        <w:rPr>
-          <w:rFonts w:ascii="Consolas" w:hAnsi="Consolas" w:cs="Courier New"/>
-          <w:sz w:val="20"/>
-          <w:szCs w:val="20"/>
-          <w:lang w:val="en-US"/>
-        </w:rPr>
-        <w:t>columnDefinition</w:t>
-      </w:r>
-      <w:proofErr w:type="spellEnd"/>
-      <w:r>
-        <w:rPr>
-          <w:rFonts w:ascii="Consolas" w:hAnsi="Consolas" w:cs="Courier New"/>
-          <w:sz w:val="20"/>
-          <w:szCs w:val="20"/>
-          <w:lang w:val="en-US"/>
-        </w:rPr>
-        <w:t xml:space="preserve"> = "ENUM(</w:t>
+        <w:t>@Column(columnDefinition = "TEXT", nullable = false)</w:t>
+      </w:r>
+    </w:p>
+    <w:p>
+      <w:pPr>
+        <w:spacing w:after="120" w:line="240" w:lineRule="auto"/>
+        <w:rPr>
+          <w:rFonts w:ascii="Consolas" w:hAnsi="Consolas" w:cs="Courier New"/>
+          <w:sz w:val="20"/>
+          <w:szCs w:val="20"/>
+          <w:lang w:val="en-US"/>
+        </w:rPr>
+      </w:pPr>
+      <w:r>
+        <w:rPr>
+          <w:rFonts w:ascii="Consolas" w:hAnsi="Consolas" w:cs="Courier New"/>
+          <w:sz w:val="20"/>
+          <w:szCs w:val="20"/>
+          <w:lang w:val="en-US"/>
+        </w:rPr>
+        <w:t>@Temporal(TemporalType.DATE/TIME)</w:t>
+      </w:r>
+    </w:p>
+    <w:p>
+      <w:pPr>
+        <w:spacing w:after="120" w:line="240" w:lineRule="auto"/>
+        <w:jc w:val="left"/>
+        <w:rPr>
+          <w:rFonts w:ascii="Consolas" w:hAnsi="Consolas" w:cs="Courier New"/>
+          <w:sz w:val="20"/>
+          <w:szCs w:val="20"/>
+          <w:lang w:val="en-US"/>
+        </w:rPr>
+      </w:pPr>
+      <w:r>
+        <w:rPr>
+          <w:rFonts w:ascii="Consolas" w:hAnsi="Consolas" w:cs="Courier New"/>
+          <w:sz w:val="20"/>
+          <w:szCs w:val="20"/>
+          <w:lang w:val="en-US"/>
+        </w:rPr>
+        <w:t xml:space="preserve">@Enumerated(Enum.STRING, </w:t>
+      </w:r>
+      <w:r>
+        <w:rPr>
+          <w:rFonts w:ascii="Consolas" w:hAnsi="Consolas" w:cs="Courier New"/>
+          <w:sz w:val="20"/>
+          <w:szCs w:val="20"/>
+          <w:lang w:val="en-US"/>
+        </w:rPr>
+        <w:t>columnDefinition = "ENUM(</w:t>
       </w:r>
       <w:r>
         <w:rPr>
@@ -374,151 +229,61 @@
           <w:szCs w:val="20"/>
           <w:lang w:val="en-US"/>
         </w:rPr>
-        <w:t>@</w:t>
-      </w:r>
-      <w:proofErr w:type="gramStart"/>
-      <w:r>
-        <w:rPr>
-          <w:rFonts w:ascii="Consolas" w:hAnsi="Consolas" w:cs="Courier New"/>
-          <w:sz w:val="20"/>
-          <w:szCs w:val="20"/>
-          <w:lang w:val="en-US"/>
-        </w:rPr>
-        <w:t>OnDelete(</w:t>
-      </w:r>
-      <w:proofErr w:type="gramEnd"/>
-      <w:r>
-        <w:rPr>
-          <w:rFonts w:ascii="Consolas" w:hAnsi="Consolas" w:cs="Courier New"/>
-          <w:sz w:val="20"/>
-          <w:szCs w:val="20"/>
-          <w:lang w:val="en-US"/>
-        </w:rPr>
-        <w:t xml:space="preserve">action = </w:t>
-      </w:r>
-      <w:proofErr w:type="spellStart"/>
-      <w:r>
-        <w:rPr>
-          <w:rFonts w:ascii="Consolas" w:hAnsi="Consolas" w:cs="Courier New"/>
-          <w:sz w:val="20"/>
-          <w:szCs w:val="20"/>
-          <w:lang w:val="en-US"/>
-        </w:rPr>
-        <w:t>OnDeleteAction.CASCADE</w:t>
-      </w:r>
-      <w:proofErr w:type="spellEnd"/>
-      <w:r>
-        <w:rPr>
-          <w:rFonts w:ascii="Consolas" w:hAnsi="Consolas" w:cs="Courier New"/>
-          <w:sz w:val="20"/>
-          <w:szCs w:val="20"/>
-          <w:lang w:val="en-US"/>
-        </w:rPr>
-        <w:t>)</w:t>
-      </w:r>
-    </w:p>
-    <w:p>
-      <w:pPr>
-        <w:spacing w:after="120" w:line="240" w:lineRule="auto"/>
-        <w:jc w:val="left"/>
-        <w:rPr>
-          <w:rFonts w:ascii="Consolas" w:hAnsi="Consolas" w:cs="Courier New"/>
-          <w:sz w:val="20"/>
-          <w:szCs w:val="20"/>
-          <w:lang w:val="en-US"/>
-        </w:rPr>
-      </w:pPr>
-      <w:r>
-        <w:rPr>
-          <w:rFonts w:ascii="Consolas" w:hAnsi="Consolas" w:cs="Courier New"/>
-          <w:sz w:val="20"/>
-          <w:szCs w:val="20"/>
-          <w:lang w:val="en-US"/>
-        </w:rPr>
-        <w:t>@</w:t>
-      </w:r>
-      <w:proofErr w:type="gramStart"/>
-      <w:r>
-        <w:rPr>
-          <w:rFonts w:ascii="Consolas" w:hAnsi="Consolas" w:cs="Courier New"/>
-          <w:sz w:val="20"/>
-          <w:szCs w:val="20"/>
-          <w:lang w:val="en-US"/>
-        </w:rPr>
-        <w:t>OneToMany(</w:t>
-      </w:r>
-      <w:proofErr w:type="gramEnd"/>
-      <w:r>
-        <w:rPr>
-          <w:rFonts w:ascii="Consolas" w:hAnsi="Consolas" w:cs="Courier New"/>
-          <w:sz w:val="20"/>
-          <w:szCs w:val="20"/>
-          <w:lang w:val="en-US"/>
-        </w:rPr>
-        <w:t xml:space="preserve">mappedBy = “…”,fetch = </w:t>
-      </w:r>
-      <w:proofErr w:type="spellStart"/>
-      <w:r>
-        <w:rPr>
-          <w:rFonts w:ascii="Consolas" w:hAnsi="Consolas" w:cs="Courier New"/>
-          <w:sz w:val="20"/>
-          <w:szCs w:val="20"/>
-          <w:lang w:val="en-US"/>
-        </w:rPr>
-        <w:t>FetchType.EAGER</w:t>
-      </w:r>
-      <w:proofErr w:type="spellEnd"/>
-      <w:r>
-        <w:rPr>
-          <w:rFonts w:ascii="Consolas" w:hAnsi="Consolas" w:cs="Courier New"/>
-          <w:sz w:val="20"/>
-          <w:szCs w:val="20"/>
-          <w:lang w:val="en-US"/>
-        </w:rPr>
-        <w:t>/LAZY)</w:t>
-      </w:r>
-    </w:p>
-    <w:p>
-      <w:pPr>
-        <w:spacing w:after="120" w:line="240" w:lineRule="auto"/>
-        <w:jc w:val="left"/>
-        <w:rPr>
-          <w:rFonts w:ascii="Consolas" w:hAnsi="Consolas" w:cs="Courier New"/>
-          <w:sz w:val="20"/>
-          <w:szCs w:val="20"/>
-          <w:lang w:val="en-US"/>
-        </w:rPr>
-      </w:pPr>
-    </w:p>
-    <w:p>
-      <w:pPr>
-        <w:spacing w:after="120" w:line="240" w:lineRule="auto"/>
-        <w:jc w:val="left"/>
-        <w:rPr>
-          <w:rFonts w:ascii="Consolas" w:hAnsi="Consolas" w:cs="Courier New"/>
-          <w:sz w:val="20"/>
-          <w:szCs w:val="20"/>
-          <w:lang w:val="en-US"/>
-        </w:rPr>
-      </w:pPr>
-      <w:r>
-        <w:rPr>
-          <w:rFonts w:ascii="Consolas" w:hAnsi="Consolas" w:cs="Courier New"/>
-          <w:sz w:val="20"/>
-          <w:szCs w:val="20"/>
-          <w:lang w:val="en-US"/>
-        </w:rPr>
-        <w:t>@</w:t>
-      </w:r>
-      <w:proofErr w:type="gramStart"/>
-      <w:r>
-        <w:rPr>
-          <w:rFonts w:ascii="Consolas" w:hAnsi="Consolas" w:cs="Courier New"/>
-          <w:sz w:val="20"/>
-          <w:szCs w:val="20"/>
-          <w:lang w:val="en-US"/>
-        </w:rPr>
-        <w:t>ManyToOne</w:t>
+        <w:t>@OnDelete(action = OnDeleteAction.CASCADE)</w:t>
+      </w:r>
+    </w:p>
+    <w:p>
+      <w:pPr>
+        <w:spacing w:after="120" w:line="240" w:lineRule="auto"/>
+        <w:jc w:val="left"/>
+        <w:rPr>
+          <w:rFonts w:ascii="Consolas" w:hAnsi="Consolas" w:cs="Courier New"/>
+          <w:sz w:val="20"/>
+          <w:szCs w:val="20"/>
+          <w:lang w:val="en-US"/>
+        </w:rPr>
+      </w:pPr>
+      <w:r>
+        <w:rPr>
+          <w:rFonts w:ascii="Consolas" w:hAnsi="Consolas" w:cs="Courier New"/>
+          <w:sz w:val="20"/>
+          <w:szCs w:val="20"/>
+          <w:lang w:val="en-US"/>
+        </w:rPr>
+        <w:t>@OneToMany(mappedBy = “…”,fetch = FetchType.EAGER/LAZY)</w:t>
+      </w:r>
+    </w:p>
+    <w:p>
+      <w:pPr>
+        <w:spacing w:after="120" w:line="240" w:lineRule="auto"/>
+        <w:jc w:val="left"/>
+        <w:rPr>
+          <w:rFonts w:ascii="Consolas" w:hAnsi="Consolas" w:cs="Courier New"/>
+          <w:sz w:val="20"/>
+          <w:szCs w:val="20"/>
+          <w:lang w:val="en-US"/>
+        </w:rPr>
+      </w:pPr>
+    </w:p>
+    <w:p>
+      <w:pPr>
+        <w:spacing w:after="120" w:line="240" w:lineRule="auto"/>
+        <w:jc w:val="left"/>
+        <w:rPr>
+          <w:rFonts w:ascii="Consolas" w:hAnsi="Consolas" w:cs="Courier New"/>
+          <w:sz w:val="20"/>
+          <w:szCs w:val="20"/>
+          <w:lang w:val="en-US"/>
+        </w:rPr>
+      </w:pPr>
+      <w:r>
+        <w:rPr>
+          <w:rFonts w:ascii="Consolas" w:hAnsi="Consolas" w:cs="Courier New"/>
+          <w:sz w:val="20"/>
+          <w:szCs w:val="20"/>
+          <w:lang w:val="en-US"/>
+        </w:rPr>
+        <w:t>@ManyToOne</w:t>
       </w:r>
       <w:r>
         <w:rPr>
@@ -529,27 +294,15 @@
         </w:rPr>
         <w:t>(</w:t>
       </w:r>
-      <w:proofErr w:type="gramEnd"/>
-      <w:r>
-        <w:rPr>
-          <w:rFonts w:ascii="Consolas" w:hAnsi="Consolas" w:cs="Courier New"/>
-          <w:sz w:val="20"/>
-          <w:szCs w:val="20"/>
-          <w:lang w:val="en-US"/>
-        </w:rPr>
-        <w:t xml:space="preserve">cascade = </w:t>
-      </w:r>
-      <w:proofErr w:type="spellStart"/>
-      <w:r>
-        <w:rPr>
-          <w:rFonts w:ascii="Consolas" w:hAnsi="Consolas" w:cs="Courier New"/>
-          <w:sz w:val="20"/>
-          <w:szCs w:val="20"/>
-          <w:lang w:val="en-US"/>
-        </w:rPr>
-        <w:t>CascadeType.ALL</w:t>
-      </w:r>
-      <w:proofErr w:type="spellEnd"/>
+      <w:r>
+        <w:rPr>
+          <w:rFonts w:ascii="Consolas" w:hAnsi="Consolas" w:cs="Courier New"/>
+          <w:sz w:val="20"/>
+          <w:szCs w:val="20"/>
+          <w:lang w:val="en-US"/>
+        </w:rPr>
+        <w:t>cascade = CascadeType.ALL</w:t>
+      </w:r>
       <w:r>
         <w:rPr>
           <w:rFonts w:ascii="Consolas" w:hAnsi="Consolas" w:cs="Courier New"/>
@@ -599,47 +352,7 @@
           <w:szCs w:val="20"/>
           <w:lang w:val="en-US"/>
         </w:rPr>
-        <w:t>@</w:t>
-      </w:r>
-      <w:proofErr w:type="gramStart"/>
-      <w:r>
-        <w:rPr>
-          <w:rFonts w:ascii="Consolas" w:hAnsi="Consolas" w:cs="Courier New"/>
-          <w:sz w:val="20"/>
-          <w:szCs w:val="20"/>
-          <w:lang w:val="en-US"/>
-        </w:rPr>
-        <w:t>JoinColumn(</w:t>
-      </w:r>
-      <w:proofErr w:type="gramEnd"/>
-      <w:r>
-        <w:rPr>
-          <w:rFonts w:ascii="Consolas" w:hAnsi="Consolas" w:cs="Courier New"/>
-          <w:sz w:val="20"/>
-          <w:szCs w:val="20"/>
-          <w:lang w:val="en-US"/>
-        </w:rPr>
-        <w:t xml:space="preserve">name = “…”, </w:t>
-      </w:r>
-      <w:proofErr w:type="spellStart"/>
-      <w:r>
-        <w:rPr>
-          <w:rFonts w:ascii="Consolas" w:hAnsi="Consolas" w:cs="Courier New"/>
-          <w:sz w:val="20"/>
-          <w:szCs w:val="20"/>
-          <w:lang w:val="en-US"/>
-        </w:rPr>
-        <w:t>referencedColumnName</w:t>
-      </w:r>
-      <w:proofErr w:type="spellEnd"/>
-      <w:r>
-        <w:rPr>
-          <w:rFonts w:ascii="Consolas" w:hAnsi="Consolas" w:cs="Courier New"/>
-          <w:sz w:val="20"/>
-          <w:szCs w:val="20"/>
-          <w:lang w:val="en-US"/>
-        </w:rPr>
-        <w:t xml:space="preserve"> = “id”)</w:t>
+        <w:t>@JoinColumn(name = “…”, referencedColumnName = “id”)</w:t>
       </w:r>
     </w:p>
     <w:p>
@@ -693,6 +406,27 @@
           <w:szCs w:val="20"/>
           <w:lang w:val="en-US"/>
         </w:rPr>
+        <w:t>@RequestMapping(“/…”)</w:t>
+      </w:r>
+    </w:p>
+    <w:p>
+      <w:pPr>
+        <w:spacing w:after="120" w:line="240" w:lineRule="auto"/>
+        <w:jc w:val="left"/>
+        <w:rPr>
+          <w:rFonts w:ascii="Consolas" w:hAnsi="Consolas" w:cs="Courier New"/>
+          <w:sz w:val="20"/>
+          <w:szCs w:val="20"/>
+          <w:lang w:val="en-US"/>
+        </w:rPr>
+      </w:pPr>
+      <w:r>
+        <w:rPr>
+          <w:rFonts w:ascii="Consolas" w:hAnsi="Consolas" w:cs="Courier New"/>
+          <w:sz w:val="20"/>
+          <w:szCs w:val="20"/>
+          <w:lang w:val="en-US"/>
+        </w:rPr>
         <w:t>@Autowired</w:t>
       </w:r>
     </w:p>
@@ -714,68 +448,28 @@
           <w:szCs w:val="20"/>
           <w:lang w:val="en-US"/>
         </w:rPr>
-        <w:t>@</w:t>
-      </w:r>
-      <w:proofErr w:type="gramStart"/>
-      <w:r>
-        <w:rPr>
-          <w:rFonts w:ascii="Consolas" w:hAnsi="Consolas" w:cs="Courier New"/>
-          <w:sz w:val="20"/>
-          <w:szCs w:val="20"/>
-          <w:lang w:val="en-US"/>
-        </w:rPr>
-        <w:t>GetMapping(</w:t>
-      </w:r>
-      <w:proofErr w:type="gramEnd"/>
-      <w:r>
-        <w:rPr>
-          <w:rFonts w:ascii="Consolas" w:hAnsi="Consolas" w:cs="Courier New"/>
-          <w:sz w:val="20"/>
-          <w:szCs w:val="20"/>
-          <w:lang w:val="en-US"/>
-        </w:rPr>
-        <w:t>“/…”)</w:t>
-      </w:r>
-    </w:p>
-    <w:p>
-      <w:pPr>
-        <w:spacing w:after="120" w:line="240" w:lineRule="auto"/>
-        <w:jc w:val="left"/>
-        <w:rPr>
-          <w:rFonts w:ascii="Consolas" w:hAnsi="Consolas" w:cs="Courier New"/>
-          <w:sz w:val="20"/>
-          <w:szCs w:val="20"/>
-          <w:lang w:val="en-US"/>
-        </w:rPr>
-      </w:pPr>
-      <w:r>
-        <w:rPr>
-          <w:rFonts w:ascii="Consolas" w:hAnsi="Consolas" w:cs="Courier New"/>
-          <w:sz w:val="20"/>
-          <w:szCs w:val="20"/>
-          <w:lang w:val="en-US"/>
-        </w:rPr>
-        <w:t>@</w:t>
-      </w:r>
-      <w:proofErr w:type="gramStart"/>
-      <w:r>
-        <w:rPr>
-          <w:rFonts w:ascii="Consolas" w:hAnsi="Consolas" w:cs="Courier New"/>
-          <w:sz w:val="20"/>
-          <w:szCs w:val="20"/>
-          <w:lang w:val="en-US"/>
-        </w:rPr>
-        <w:t>PostMapping(</w:t>
-      </w:r>
-      <w:proofErr w:type="gramEnd"/>
-      <w:r>
-        <w:rPr>
-          <w:rFonts w:ascii="Consolas" w:hAnsi="Consolas" w:cs="Courier New"/>
-          <w:sz w:val="20"/>
-          <w:szCs w:val="20"/>
-          <w:lang w:val="en-US"/>
-        </w:rPr>
-        <w:t>“/…/save”)</w:t>
+        <w:t>@GetMapping(“/…”)</w:t>
+      </w:r>
+    </w:p>
+    <w:p>
+      <w:pPr>
+        <w:spacing w:after="120" w:line="240" w:lineRule="auto"/>
+        <w:jc w:val="left"/>
+        <w:rPr>
+          <w:rFonts w:ascii="Consolas" w:hAnsi="Consolas" w:cs="Courier New"/>
+          <w:sz w:val="20"/>
+          <w:szCs w:val="20"/>
+          <w:lang w:val="en-US"/>
+        </w:rPr>
+      </w:pPr>
+      <w:r>
+        <w:rPr>
+          <w:rFonts w:ascii="Consolas" w:hAnsi="Consolas" w:cs="Courier New"/>
+          <w:sz w:val="20"/>
+          <w:szCs w:val="20"/>
+          <w:lang w:val="en-US"/>
+        </w:rPr>
+        <w:t>@PostMapping(“/…/save”)</w:t>
       </w:r>
     </w:p>
     <w:p>
@@ -806,59 +500,28 @@
           <w:lang w:val="en-US"/>
         </w:rPr>
         <w:tab/>
-        <w:t>(@</w:t>
-      </w:r>
-      <w:proofErr w:type="gramStart"/>
-      <w:r>
-        <w:rPr>
-          <w:rFonts w:ascii="Consolas" w:hAnsi="Consolas" w:cs="Courier New"/>
-          <w:sz w:val="20"/>
-          <w:szCs w:val="20"/>
-          <w:lang w:val="en-US"/>
-        </w:rPr>
-        <w:t>RequestBody  )</w:t>
-      </w:r>
-      <w:proofErr w:type="gramEnd"/>
-    </w:p>
-    <w:p>
-      <w:pPr>
-        <w:spacing w:after="120" w:line="240" w:lineRule="auto"/>
-        <w:jc w:val="left"/>
-        <w:rPr>
-          <w:rFonts w:ascii="Consolas" w:hAnsi="Consolas" w:cs="Courier New"/>
-          <w:sz w:val="20"/>
-          <w:szCs w:val="20"/>
-          <w:lang w:val="en-US"/>
-        </w:rPr>
-      </w:pPr>
-      <w:r>
-        <w:rPr>
-          <w:rFonts w:ascii="Consolas" w:hAnsi="Consolas" w:cs="Courier New"/>
-          <w:sz w:val="20"/>
-          <w:szCs w:val="20"/>
-          <w:lang w:val="en-US"/>
-        </w:rPr>
-        <w:t>@</w:t>
-      </w:r>
-      <w:proofErr w:type="gramStart"/>
-      <w:r>
-        <w:rPr>
-          <w:rFonts w:ascii="Consolas" w:hAnsi="Consolas" w:cs="Courier New"/>
-          <w:sz w:val="20"/>
-          <w:szCs w:val="20"/>
-          <w:lang w:val="en-US"/>
-        </w:rPr>
-        <w:t>GetMapping(</w:t>
-      </w:r>
-      <w:proofErr w:type="gramEnd"/>
-      <w:r>
-        <w:rPr>
-          <w:rFonts w:ascii="Consolas" w:hAnsi="Consolas" w:cs="Courier New"/>
-          <w:sz w:val="20"/>
-          <w:szCs w:val="20"/>
-          <w:lang w:val="en-US"/>
-        </w:rPr>
-        <w:t>“/…/{</w:t>
+        <w:t>(@RequestBody  )</w:t>
+      </w:r>
+    </w:p>
+    <w:p>
+      <w:pPr>
+        <w:spacing w:after="120" w:line="240" w:lineRule="auto"/>
+        <w:jc w:val="left"/>
+        <w:rPr>
+          <w:rFonts w:ascii="Consolas" w:hAnsi="Consolas" w:cs="Courier New"/>
+          <w:sz w:val="20"/>
+          <w:szCs w:val="20"/>
+          <w:lang w:val="en-US"/>
+        </w:rPr>
+      </w:pPr>
+      <w:r>
+        <w:rPr>
+          <w:rFonts w:ascii="Consolas" w:hAnsi="Consolas" w:cs="Courier New"/>
+          <w:sz w:val="20"/>
+          <w:szCs w:val="20"/>
+          <w:lang w:val="en-US"/>
+        </w:rPr>
+        <w:t>@GetMapping(“/…/{</w:t>
       </w:r>
       <w:r>
         <w:rPr>
@@ -907,36 +570,16 @@
           <w:lang w:val="en-US"/>
         </w:rPr>
         <w:tab/>
-        <w:t>(@</w:t>
-      </w:r>
-      <w:proofErr w:type="gramStart"/>
-      <w:r>
-        <w:rPr>
-          <w:rFonts w:ascii="Consolas" w:hAnsi="Consolas" w:cs="Courier New"/>
-          <w:sz w:val="20"/>
-          <w:szCs w:val="20"/>
-          <w:lang w:val="en-US"/>
-        </w:rPr>
-        <w:t>PathVariable</w:t>
-      </w:r>
-      <w:r>
-        <w:rPr>
-          <w:rFonts w:ascii="Consolas" w:hAnsi="Consolas" w:cs="Courier New"/>
-          <w:sz w:val="20"/>
-          <w:szCs w:val="20"/>
-          <w:lang w:val="en-US"/>
-        </w:rPr>
-        <w:t>(</w:t>
-      </w:r>
-      <w:proofErr w:type="gramEnd"/>
-      <w:r>
-        <w:rPr>
-          <w:rFonts w:ascii="Consolas" w:hAnsi="Consolas" w:cs="Courier New"/>
-          <w:sz w:val="20"/>
-          <w:szCs w:val="20"/>
-          <w:lang w:val="en-US"/>
-        </w:rPr>
-        <w:t>“…”)  )</w:t>
+        <w:t>(@PathVariable</w:t>
+      </w:r>
+      <w:r>
+        <w:rPr>
+          <w:rFonts w:ascii="Consolas" w:hAnsi="Consolas" w:cs="Courier New"/>
+          <w:sz w:val="20"/>
+          <w:szCs w:val="20"/>
+          <w:lang w:val="en-US"/>
+        </w:rPr>
+        <w:t>(“…”)  )</w:t>
       </w:r>
     </w:p>
     <w:p>
@@ -960,27 +603,7 @@
           <w:szCs w:val="20"/>
           <w:lang w:val="en-US"/>
         </w:rPr>
-        <w:t>@</w:t>
-      </w:r>
-      <w:proofErr w:type="gramStart"/>
-      <w:r>
-        <w:rPr>
-          <w:rFonts w:ascii="Consolas" w:hAnsi="Consolas" w:cs="Courier New"/>
-          <w:sz w:val="20"/>
-          <w:szCs w:val="20"/>
-          <w:lang w:val="en-US"/>
-        </w:rPr>
-        <w:t>PutMapping(</w:t>
-      </w:r>
-      <w:proofErr w:type="gramEnd"/>
-      <w:r>
-        <w:rPr>
-          <w:rFonts w:ascii="Consolas" w:hAnsi="Consolas" w:cs="Courier New"/>
-          <w:sz w:val="20"/>
-          <w:szCs w:val="20"/>
-          <w:lang w:val="en-US"/>
-        </w:rPr>
-        <w:t>“/…”)</w:t>
+        <w:t>@PutMapping(“/…”)</w:t>
       </w:r>
     </w:p>
     <w:p>
@@ -1011,59 +634,28 @@
           <w:lang w:val="en-US"/>
         </w:rPr>
         <w:tab/>
-        <w:t>(@</w:t>
-      </w:r>
-      <w:proofErr w:type="gramStart"/>
-      <w:r>
-        <w:rPr>
-          <w:rFonts w:ascii="Consolas" w:hAnsi="Consolas" w:cs="Courier New"/>
-          <w:sz w:val="20"/>
-          <w:szCs w:val="20"/>
-          <w:lang w:val="en-US"/>
-        </w:rPr>
-        <w:t>RequestBody  )</w:t>
-      </w:r>
-      <w:proofErr w:type="gramEnd"/>
-    </w:p>
-    <w:p>
-      <w:pPr>
-        <w:spacing w:after="120" w:line="240" w:lineRule="auto"/>
-        <w:jc w:val="left"/>
-        <w:rPr>
-          <w:rFonts w:ascii="Consolas" w:hAnsi="Consolas" w:cs="Courier New"/>
-          <w:sz w:val="20"/>
-          <w:szCs w:val="20"/>
-          <w:lang w:val="en-US"/>
-        </w:rPr>
-      </w:pPr>
-      <w:r>
-        <w:rPr>
-          <w:rFonts w:ascii="Consolas" w:hAnsi="Consolas" w:cs="Courier New"/>
-          <w:sz w:val="20"/>
-          <w:szCs w:val="20"/>
-          <w:lang w:val="en-US"/>
-        </w:rPr>
-        <w:t>@</w:t>
-      </w:r>
-      <w:proofErr w:type="gramStart"/>
-      <w:r>
-        <w:rPr>
-          <w:rFonts w:ascii="Consolas" w:hAnsi="Consolas" w:cs="Courier New"/>
-          <w:sz w:val="20"/>
-          <w:szCs w:val="20"/>
-          <w:lang w:val="en-US"/>
-        </w:rPr>
-        <w:t>DeleteMapping(</w:t>
-      </w:r>
-      <w:proofErr w:type="gramEnd"/>
-      <w:r>
-        <w:rPr>
-          <w:rFonts w:ascii="Consolas" w:hAnsi="Consolas" w:cs="Courier New"/>
-          <w:sz w:val="20"/>
-          <w:szCs w:val="20"/>
-          <w:lang w:val="en-US"/>
-        </w:rPr>
-        <w:t>“/…/{..}”)</w:t>
+        <w:t>(@RequestBody  )</w:t>
+      </w:r>
+    </w:p>
+    <w:p>
+      <w:pPr>
+        <w:spacing w:after="120" w:line="240" w:lineRule="auto"/>
+        <w:jc w:val="left"/>
+        <w:rPr>
+          <w:rFonts w:ascii="Consolas" w:hAnsi="Consolas" w:cs="Courier New"/>
+          <w:sz w:val="20"/>
+          <w:szCs w:val="20"/>
+          <w:lang w:val="en-US"/>
+        </w:rPr>
+      </w:pPr>
+      <w:r>
+        <w:rPr>
+          <w:rFonts w:ascii="Consolas" w:hAnsi="Consolas" w:cs="Courier New"/>
+          <w:sz w:val="20"/>
+          <w:szCs w:val="20"/>
+          <w:lang w:val="en-US"/>
+        </w:rPr>
+        <w:t>@DeleteMapping(“/…/{..}”)</w:t>
       </w:r>
     </w:p>
     <w:p>
@@ -1094,27 +686,7 @@
           <w:lang w:val="en-US"/>
         </w:rPr>
         <w:tab/>
-        <w:t>(@</w:t>
-      </w:r>
-      <w:proofErr w:type="gramStart"/>
-      <w:r>
-        <w:rPr>
-          <w:rFonts w:ascii="Consolas" w:hAnsi="Consolas" w:cs="Courier New"/>
-          <w:sz w:val="20"/>
-          <w:szCs w:val="20"/>
-          <w:lang w:val="en-US"/>
-        </w:rPr>
-        <w:t>PathVariable(</w:t>
-      </w:r>
-      <w:proofErr w:type="gramEnd"/>
-      <w:r>
-        <w:rPr>
-          <w:rFonts w:ascii="Consolas" w:hAnsi="Consolas" w:cs="Courier New"/>
-          <w:sz w:val="20"/>
-          <w:szCs w:val="20"/>
-          <w:lang w:val="en-US"/>
-        </w:rPr>
-        <w:t>“…”)  )</w:t>
+        <w:t>(@PathVariable(“…”)  )</w:t>
       </w:r>
     </w:p>
     <w:p>

</xml_diff>